<commit_message>
updates based on recent interviews
</commit_message>
<xml_diff>
--- a/resume/christopher-barr-resume.docx
+++ b/resume/christopher-barr-resume.docx
@@ -113,16 +113,10 @@
         <w:t xml:space="preserve">Accomplished technical hands-on leader with </w:t>
       </w:r>
       <w:r>
-        <w:t>20+</w:t>
-      </w:r>
-      <w:r>
-        <w:t xml:space="preserve"> years of experience delivering enterprise and consumer-oriented software and database solutions. Excels working in team-based agile environments and enjoys providing mentorship to less experienced developers with an engaging coaching style. Generalist with experience across entire stack and DevOps with the flexibility to task-switch between lead, </w:t>
-      </w:r>
-      <w:r>
-        <w:t>generalist,</w:t>
-      </w:r>
-      <w:r>
-        <w:t xml:space="preserve"> and specialized roles.</w:t>
+        <w:t xml:space="preserve">over </w:t>
+      </w:r>
+      <w:r>
+        <w:t>20 years of experience delivering enterprise and consumer-oriented software and database solutions. Excels working in team-based agile environments and enjoys providing mentorship to less experienced developers with an engaging coaching style. Generalist with experience across entire stack and DevOps with the flexibility to task-switch between lead, generalist, and specialized roles.</w:t>
       </w:r>
     </w:p>
     <w:p>
@@ -172,61 +166,7 @@
                 <w:sz w:val="24"/>
                 <w:szCs w:val="24"/>
               </w:rPr>
-              <w:t>J</w:t>
-            </w:r>
-            <w:r>
-              <w:rPr>
-                <w:b/>
-                <w:bCs/>
-                <w:sz w:val="24"/>
-                <w:szCs w:val="24"/>
-              </w:rPr>
-              <w:t xml:space="preserve">ohannesen </w:t>
-            </w:r>
-            <w:r>
-              <w:rPr>
-                <w:b/>
-                <w:bCs/>
-                <w:sz w:val="24"/>
-                <w:szCs w:val="24"/>
-              </w:rPr>
-              <w:t>C</w:t>
-            </w:r>
-            <w:r>
-              <w:rPr>
-                <w:b/>
-                <w:bCs/>
-                <w:sz w:val="24"/>
-                <w:szCs w:val="24"/>
-              </w:rPr>
-              <w:t xml:space="preserve">onsulting, </w:t>
-            </w:r>
-            <w:r>
-              <w:rPr>
-                <w:b/>
-                <w:bCs/>
-                <w:sz w:val="24"/>
-                <w:szCs w:val="24"/>
-              </w:rPr>
-              <w:t>I</w:t>
-            </w:r>
-            <w:r>
-              <w:rPr>
-                <w:b/>
-                <w:bCs/>
-                <w:sz w:val="24"/>
-                <w:szCs w:val="24"/>
-              </w:rPr>
-              <w:t>nc</w:t>
-            </w:r>
-            <w:r>
-              <w:rPr>
-                <w:b/>
-                <w:bCs/>
-                <w:sz w:val="24"/>
-                <w:szCs w:val="24"/>
-              </w:rPr>
-              <w:t>.</w:t>
+              <w:t>Johannesen Consulting, Inc.</w:t>
             </w:r>
           </w:p>
           <w:p>
@@ -294,13 +234,7 @@
         <w:t xml:space="preserve">Johannesen Consulting, Inc. (JCI) is a consulting agency </w:t>
       </w:r>
       <w:r>
-        <w:t xml:space="preserve">specializing in </w:t>
-      </w:r>
-      <w:r>
-        <w:t>web application</w:t>
-      </w:r>
-      <w:r>
-        <w:t xml:space="preserve"> development for a variety of customers across e-commerce, marketing, and social media technologies. It is a 100% remote-first organization consisting of multi-disciplinarian software engineers. </w:t>
+        <w:t xml:space="preserve">specializing in web application development for a variety of customers across e-commerce, marketing, and social media technologies. It is a 100% remote-first organization consisting of multi-disciplinarian software engineers. </w:t>
       </w:r>
       <w:r>
         <w:t>Most recent p</w:t>
@@ -551,7 +485,7 @@
               <w:t>r</w:t>
             </w:r>
             <w:r>
-              <w:t xml:space="preserve"> Service. The applications are delivered via Azure DevOps CICD to staging and production environments, making use of Docker containers, Azure Web App Services, Static Web Apps, Container Registry and Worker Services.</w:t>
+              <w:t xml:space="preserve"> Service. The applications are delivered via Azure DevOps to staging and production environments, making use of Docker containers, Azure Web App Services, Static Web Apps, Container Registry and Worker Services.</w:t>
             </w:r>
           </w:p>
         </w:tc>
@@ -686,7 +620,13 @@
         <w:t>. The team consists of contractors and full-time employees</w:t>
       </w:r>
       <w:r>
-        <w:t>, of which I am the most senior contractor responsible for leading a 4-person set of contractors and 1 full time employee.</w:t>
+        <w:t xml:space="preserve">, of which I am the most senior contractor responsible for leading a 4-person </w:t>
+      </w:r>
+      <w:r>
+        <w:t>squad</w:t>
+      </w:r>
+      <w:r>
+        <w:t xml:space="preserve"> of contractors and 1 full time employee.</w:t>
       </w:r>
     </w:p>
     <w:p>
@@ -713,10 +653,7 @@
         <w:t xml:space="preserve">integrating legacy monolith and external API via messaging over </w:t>
       </w:r>
       <w:r>
-        <w:t>Amazon Managed Streaming for Apache Kafka (MSK)</w:t>
-      </w:r>
-      <w:r>
-        <w:t>.</w:t>
+        <w:t>Amazon Managed Streaming for Apache Kafka (MSK).</w:t>
       </w:r>
     </w:p>
     <w:p>
@@ -734,7 +671,13 @@
         <w:t xml:space="preserve">with </w:t>
       </w:r>
       <w:r>
-        <w:t>enhancements of our legacy monolith.</w:t>
+        <w:t xml:space="preserve">enhancements </w:t>
+      </w:r>
+      <w:r>
+        <w:t>to</w:t>
+      </w:r>
+      <w:r>
+        <w:t xml:space="preserve"> our legacy monolith.</w:t>
       </w:r>
     </w:p>
     <w:p>
@@ -871,35 +814,7 @@
                 <w:sz w:val="24"/>
                 <w:szCs w:val="24"/>
               </w:rPr>
-              <w:t>February</w:t>
-            </w:r>
-            <w:r>
-              <w:rPr>
-                <w:sz w:val="24"/>
-                <w:szCs w:val="24"/>
-              </w:rPr>
-              <w:t xml:space="preserve"> 2020 </w:t>
-            </w:r>
-            <w:r>
-              <w:rPr>
-                <w:sz w:val="24"/>
-                <w:szCs w:val="24"/>
-              </w:rPr>
-              <w:t>–</w:t>
-            </w:r>
-            <w:r>
-              <w:rPr>
-                <w:sz w:val="24"/>
-                <w:szCs w:val="24"/>
-              </w:rPr>
-              <w:t xml:space="preserve"> </w:t>
-            </w:r>
-            <w:r>
-              <w:rPr>
-                <w:sz w:val="24"/>
-                <w:szCs w:val="24"/>
-              </w:rPr>
-              <w:t>October 2022</w:t>
+              <w:t>February 2020 – October 2022</w:t>
             </w:r>
           </w:p>
         </w:tc>
@@ -1079,7 +994,13 @@
         </w:rPr>
       </w:pPr>
       <w:r>
-        <w:t>The services API leverages Entity Framework for read, persistence, and migrations against a PostgreSQL database.</w:t>
+        <w:t>The services API leverages Entity Framework for read, persistence, and migrations against a Postgre</w:t>
+      </w:r>
+      <w:r>
+        <w:t>s</w:t>
+      </w:r>
+      <w:r>
+        <w:t xml:space="preserve"> database.</w:t>
       </w:r>
     </w:p>
     <w:p>
@@ -1256,49 +1177,7 @@
                 <w:sz w:val="24"/>
                 <w:szCs w:val="24"/>
               </w:rPr>
-              <w:t>October</w:t>
-            </w:r>
-            <w:r>
-              <w:rPr>
-                <w:sz w:val="24"/>
-                <w:szCs w:val="24"/>
-              </w:rPr>
-              <w:t xml:space="preserve"> 20</w:t>
-            </w:r>
-            <w:r>
-              <w:rPr>
-                <w:sz w:val="24"/>
-                <w:szCs w:val="24"/>
-              </w:rPr>
-              <w:t>19</w:t>
-            </w:r>
-            <w:r>
-              <w:rPr>
-                <w:sz w:val="24"/>
-                <w:szCs w:val="24"/>
-              </w:rPr>
-              <w:t xml:space="preserve"> – </w:t>
-            </w:r>
-            <w:r>
-              <w:rPr>
-                <w:sz w:val="24"/>
-                <w:szCs w:val="24"/>
-              </w:rPr>
-              <w:t xml:space="preserve">February </w:t>
-            </w:r>
-            <w:r>
-              <w:rPr>
-                <w:sz w:val="24"/>
-                <w:szCs w:val="24"/>
-              </w:rPr>
-              <w:t>202</w:t>
-            </w:r>
-            <w:r>
-              <w:rPr>
-                <w:sz w:val="24"/>
-                <w:szCs w:val="24"/>
-              </w:rPr>
-              <w:t>0</w:t>
+              <w:t>October 2019 – February 2020</w:t>
             </w:r>
           </w:p>
         </w:tc>
@@ -1336,10 +1215,7 @@
         </w:numPr>
       </w:pPr>
       <w:r>
-        <w:t>Media queries for responsivenes</w:t>
-      </w:r>
-      <w:r>
-        <w:t>s</w:t>
+        <w:t>Media queries for responsiveness</w:t>
       </w:r>
     </w:p>
     <w:p>
@@ -1417,7 +1293,7 @@
         </w:numPr>
       </w:pPr>
       <w:r>
-        <w:t xml:space="preserve">Leveraged Prism event aggregator for pub/sub. </w:t>
+        <w:t>Leveraged Prism event aggregator for pub/sub</w:t>
       </w:r>
     </w:p>
     <w:p>
@@ -1540,49 +1416,7 @@
                 <w:sz w:val="24"/>
                 <w:szCs w:val="24"/>
               </w:rPr>
-              <w:t>August</w:t>
-            </w:r>
-            <w:r>
-              <w:rPr>
-                <w:sz w:val="24"/>
-                <w:szCs w:val="24"/>
-              </w:rPr>
-              <w:t xml:space="preserve"> 201</w:t>
-            </w:r>
-            <w:r>
-              <w:rPr>
-                <w:sz w:val="24"/>
-                <w:szCs w:val="24"/>
-              </w:rPr>
-              <w:t>7</w:t>
-            </w:r>
-            <w:r>
-              <w:rPr>
-                <w:sz w:val="24"/>
-                <w:szCs w:val="24"/>
-              </w:rPr>
-              <w:t xml:space="preserve"> – </w:t>
-            </w:r>
-            <w:r>
-              <w:rPr>
-                <w:sz w:val="24"/>
-                <w:szCs w:val="24"/>
-              </w:rPr>
-              <w:t xml:space="preserve">August </w:t>
-            </w:r>
-            <w:r>
-              <w:rPr>
-                <w:sz w:val="24"/>
-                <w:szCs w:val="24"/>
-              </w:rPr>
-              <w:t>20</w:t>
-            </w:r>
-            <w:r>
-              <w:rPr>
-                <w:sz w:val="24"/>
-                <w:szCs w:val="24"/>
-              </w:rPr>
-              <w:t>19</w:t>
+              <w:t>August 2017 – August 2019</w:t>
             </w:r>
           </w:p>
         </w:tc>
@@ -1711,10 +1545,7 @@
         <w:t xml:space="preserve">engineers </w:t>
       </w:r>
       <w:r>
-        <w:t>regarding</w:t>
-      </w:r>
-      <w:r>
-        <w:t xml:space="preserve"> best practices and performed code reviews to ensure coding standards conformity. </w:t>
+        <w:t xml:space="preserve">regarding best practices and performed code reviews to ensure coding standards conformity. </w:t>
       </w:r>
     </w:p>
     <w:p>
@@ -1899,34 +1730,7 @@
                 <w:sz w:val="24"/>
                 <w:szCs w:val="24"/>
               </w:rPr>
-              <w:t xml:space="preserve"> &gt; Dev</w:t>
-            </w:r>
-            <w:r>
-              <w:rPr>
-                <w:i/>
-                <w:iCs/>
-                <w:sz w:val="24"/>
-                <w:szCs w:val="24"/>
-              </w:rPr>
-              <w:t>elopment</w:t>
-            </w:r>
-            <w:r>
-              <w:rPr>
-                <w:i/>
-                <w:iCs/>
-                <w:sz w:val="24"/>
-                <w:szCs w:val="24"/>
-              </w:rPr>
-              <w:t xml:space="preserve"> M</w:t>
-            </w:r>
-            <w:r>
-              <w:rPr>
-                <w:i/>
-                <w:iCs/>
-                <w:sz w:val="24"/>
-                <w:szCs w:val="24"/>
-              </w:rPr>
-              <w:t>anager</w:t>
+              <w:t xml:space="preserve"> &gt; Development Manager</w:t>
             </w:r>
           </w:p>
           <w:p>
@@ -1964,28 +1768,7 @@
                 <w:sz w:val="24"/>
                 <w:szCs w:val="24"/>
               </w:rPr>
-              <w:t>August 201</w:t>
-            </w:r>
-            <w:r>
-              <w:rPr>
-                <w:sz w:val="24"/>
-                <w:szCs w:val="24"/>
-              </w:rPr>
-              <w:t>5</w:t>
-            </w:r>
-            <w:r>
-              <w:rPr>
-                <w:sz w:val="24"/>
-                <w:szCs w:val="24"/>
-              </w:rPr>
-              <w:t xml:space="preserve"> – August 201</w:t>
-            </w:r>
-            <w:r>
-              <w:rPr>
-                <w:sz w:val="24"/>
-                <w:szCs w:val="24"/>
-              </w:rPr>
-              <w:t>7</w:t>
+              <w:t>August 2015 – August 2017</w:t>
             </w:r>
           </w:p>
         </w:tc>
@@ -2180,6 +1963,9 @@
       </w:r>
       <w:r>
         <w:t>mplemented code review and pair programming exercises</w:t>
+      </w:r>
+      <w:r>
+        <w:t>.</w:t>
       </w:r>
     </w:p>
     <w:p>
@@ -2313,28 +2099,7 @@
                 <w:sz w:val="24"/>
                 <w:szCs w:val="24"/>
               </w:rPr>
-              <w:t>August 201</w:t>
-            </w:r>
-            <w:r>
-              <w:rPr>
-                <w:sz w:val="24"/>
-                <w:szCs w:val="24"/>
-              </w:rPr>
-              <w:t>4</w:t>
-            </w:r>
-            <w:r>
-              <w:rPr>
-                <w:sz w:val="24"/>
-                <w:szCs w:val="24"/>
-              </w:rPr>
-              <w:t xml:space="preserve"> – August 201</w:t>
-            </w:r>
-            <w:r>
-              <w:rPr>
-                <w:sz w:val="24"/>
-                <w:szCs w:val="24"/>
-              </w:rPr>
-              <w:t>5</w:t>
+              <w:t>August 2014 – August 2015</w:t>
             </w:r>
           </w:p>
         </w:tc>
@@ -2451,16 +2216,7 @@
                 <w:sz w:val="24"/>
                 <w:szCs w:val="24"/>
               </w:rPr>
-              <w:t>Caesars Entertainment</w:t>
-            </w:r>
-            <w:r>
-              <w:rPr>
-                <w:b/>
-                <w:bCs/>
-                <w:sz w:val="24"/>
-                <w:szCs w:val="24"/>
-              </w:rPr>
-              <w:t xml:space="preserve"> </w:t>
+              <w:t xml:space="preserve">Caesars Entertainment </w:t>
             </w:r>
           </w:p>
           <w:p>
@@ -2517,28 +2273,7 @@
                 <w:sz w:val="24"/>
                 <w:szCs w:val="24"/>
               </w:rPr>
-              <w:t>August 201</w:t>
-            </w:r>
-            <w:r>
-              <w:rPr>
-                <w:sz w:val="24"/>
-                <w:szCs w:val="24"/>
-              </w:rPr>
-              <w:t>3</w:t>
-            </w:r>
-            <w:r>
-              <w:rPr>
-                <w:sz w:val="24"/>
-                <w:szCs w:val="24"/>
-              </w:rPr>
-              <w:t xml:space="preserve"> – August 201</w:t>
-            </w:r>
-            <w:r>
-              <w:rPr>
-                <w:sz w:val="24"/>
-                <w:szCs w:val="24"/>
-              </w:rPr>
-              <w:t>4</w:t>
+              <w:t>August 2013 – August 2014</w:t>
             </w:r>
           </w:p>
         </w:tc>
@@ -2546,13 +2281,7 @@
     </w:tbl>
     <w:p>
       <w:r>
-        <w:t xml:space="preserve">Consulted for Caesars Entertainment Corporation as a member of their Web Channel Services team. Responsible for maintenance, </w:t>
-      </w:r>
-      <w:r>
-        <w:t>enhancements,</w:t>
-      </w:r>
-      <w:r>
-        <w:t xml:space="preserve"> and testing of Caesars’ online hotel reservations applications across 45+ national properties, their online Customer Total Rewards program, and their online voucher redemption application.</w:t>
+        <w:t>Consulted for Caesars Entertainment Corporation as a member of their Web Channel Services team. Responsible for maintenance, enhancements, and testing of Caesars’ online hotel reservations applications across 45+ national properties, their online Customer Total Rewards program, and their online voucher redemption application.</w:t>
       </w:r>
     </w:p>
     <w:p>
@@ -2656,16 +2385,7 @@
                 <w:sz w:val="24"/>
                 <w:szCs w:val="24"/>
               </w:rPr>
-              <w:t xml:space="preserve"> Enterprises, LLC</w:t>
-            </w:r>
-            <w:r>
-              <w:rPr>
-                <w:b/>
-                <w:bCs/>
-                <w:sz w:val="24"/>
-                <w:szCs w:val="24"/>
-              </w:rPr>
-              <w:t xml:space="preserve"> </w:t>
+              <w:t xml:space="preserve"> Enterprises, LLC </w:t>
             </w:r>
           </w:p>
           <w:p>
@@ -2722,35 +2442,7 @@
                 <w:sz w:val="24"/>
                 <w:szCs w:val="24"/>
               </w:rPr>
-              <w:t>June</w:t>
-            </w:r>
-            <w:r>
-              <w:rPr>
-                <w:sz w:val="24"/>
-                <w:szCs w:val="24"/>
-              </w:rPr>
-              <w:t xml:space="preserve"> 201</w:t>
-            </w:r>
-            <w:r>
-              <w:rPr>
-                <w:sz w:val="24"/>
-                <w:szCs w:val="24"/>
-              </w:rPr>
-              <w:t>2</w:t>
-            </w:r>
-            <w:r>
-              <w:rPr>
-                <w:sz w:val="24"/>
-                <w:szCs w:val="24"/>
-              </w:rPr>
-              <w:t xml:space="preserve"> – August 201</w:t>
-            </w:r>
-            <w:r>
-              <w:rPr>
-                <w:sz w:val="24"/>
-                <w:szCs w:val="24"/>
-              </w:rPr>
-              <w:t>3</w:t>
+              <w:t>June 2012 – August 2013</w:t>
             </w:r>
           </w:p>
         </w:tc>
@@ -2872,44 +2564,26 @@
                 <w:sz w:val="24"/>
                 <w:szCs w:val="24"/>
               </w:rPr>
-              <w:t>JBS Solutions</w:t>
-            </w:r>
-            <w:r>
-              <w:rPr>
-                <w:b/>
-                <w:bCs/>
-                <w:sz w:val="24"/>
-                <w:szCs w:val="24"/>
-              </w:rPr>
-              <w:t xml:space="preserve"> </w:t>
-            </w:r>
-          </w:p>
-          <w:p>
-            <w:pPr>
-              <w:rPr>
-                <w:i/>
-                <w:iCs/>
-                <w:sz w:val="24"/>
-                <w:szCs w:val="24"/>
-              </w:rPr>
-            </w:pPr>
-            <w:r>
-              <w:rPr>
-                <w:i/>
-                <w:iCs/>
-                <w:sz w:val="24"/>
-                <w:szCs w:val="24"/>
-              </w:rPr>
-              <w:t>Senior</w:t>
-            </w:r>
-            <w:r>
-              <w:rPr>
-                <w:i/>
-                <w:iCs/>
-                <w:sz w:val="24"/>
-                <w:szCs w:val="24"/>
-              </w:rPr>
-              <w:t xml:space="preserve"> Software Engineer</w:t>
+              <w:t xml:space="preserve">JBS Solutions </w:t>
+            </w:r>
+          </w:p>
+          <w:p>
+            <w:pPr>
+              <w:rPr>
+                <w:i/>
+                <w:iCs/>
+                <w:sz w:val="24"/>
+                <w:szCs w:val="24"/>
+              </w:rPr>
+            </w:pPr>
+            <w:r>
+              <w:rPr>
+                <w:i/>
+                <w:iCs/>
+                <w:sz w:val="24"/>
+                <w:szCs w:val="24"/>
+              </w:rPr>
+              <w:t>Senior Software Engineer</w:t>
             </w:r>
           </w:p>
           <w:p>
@@ -2947,35 +2621,7 @@
                 <w:sz w:val="24"/>
                 <w:szCs w:val="24"/>
               </w:rPr>
-              <w:t>February</w:t>
-            </w:r>
-            <w:r>
-              <w:rPr>
-                <w:sz w:val="24"/>
-                <w:szCs w:val="24"/>
-              </w:rPr>
-              <w:t xml:space="preserve"> 20</w:t>
-            </w:r>
-            <w:r>
-              <w:rPr>
-                <w:sz w:val="24"/>
-                <w:szCs w:val="24"/>
-              </w:rPr>
-              <w:t>09</w:t>
-            </w:r>
-            <w:r>
-              <w:rPr>
-                <w:sz w:val="24"/>
-                <w:szCs w:val="24"/>
-              </w:rPr>
-              <w:t xml:space="preserve"> – August 201</w:t>
-            </w:r>
-            <w:r>
-              <w:rPr>
-                <w:sz w:val="24"/>
-                <w:szCs w:val="24"/>
-              </w:rPr>
-              <w:t>2</w:t>
+              <w:t>February 2009 – August 2012</w:t>
             </w:r>
           </w:p>
         </w:tc>
@@ -3288,6 +2934,7 @@
     <w:lsdException w:name="HTML Sample" w:semiHidden="1" w:unhideWhenUsed="1"/>
     <w:lsdException w:name="HTML Typewriter" w:semiHidden="1" w:unhideWhenUsed="1"/>
     <w:lsdException w:name="HTML Variable" w:semiHidden="1" w:unhideWhenUsed="1"/>
+    <w:lsdException w:name="Normal Table" w:semiHidden="1" w:unhideWhenUsed="1"/>
     <w:lsdException w:name="annotation subject" w:semiHidden="1" w:unhideWhenUsed="1"/>
     <w:lsdException w:name="No List" w:semiHidden="1" w:unhideWhenUsed="1"/>
     <w:lsdException w:name="Outline List 1" w:semiHidden="1" w:unhideWhenUsed="1"/>
@@ -3334,8 +2981,10 @@
     <w:lsdException w:name="Table Subtle 2" w:semiHidden="1" w:unhideWhenUsed="1"/>
     <w:lsdException w:name="Table Web 1" w:semiHidden="1" w:unhideWhenUsed="1"/>
     <w:lsdException w:name="Table Web 2" w:semiHidden="1" w:unhideWhenUsed="1"/>
+    <w:lsdException w:name="Table Web 3" w:semiHidden="1" w:unhideWhenUsed="1"/>
     <w:lsdException w:name="Balloon Text" w:semiHidden="1" w:unhideWhenUsed="1"/>
     <w:lsdException w:name="Table Grid" w:uiPriority="39"/>
+    <w:lsdException w:name="Table Theme" w:semiHidden="1" w:unhideWhenUsed="1"/>
     <w:lsdException w:name="Placeholder Text" w:semiHidden="1"/>
     <w:lsdException w:name="No Spacing" w:uiPriority="1" w:qFormat="1"/>
     <w:lsdException w:name="Light Shading" w:uiPriority="60"/>

</xml_diff>